<commit_message>
small fix of the CV
</commit_message>
<xml_diff>
--- a/IlyaScherbinin.docx
+++ b/IlyaScherbinin.docx
@@ -602,17 +602,7 @@
                 <w:szCs w:val="24"/>
                 <w:lang w:val="en-US" w:eastAsia="ru-RU" w:bidi="ar-SA"/>
               </w:rPr>
-              <w:t>S</w:t>
-            </w:r>
-            <w:r>
-              <w:rPr>
-                <w:rFonts w:hint="default" w:ascii="Times New Roman" w:hAnsi="Times New Roman" w:cs="Times New Roman" w:eastAsiaTheme="minorEastAsia"/>
-                <w:color w:val="767171" w:themeColor="background2" w:themeShade="80"/>
-                <w:sz w:val="22"/>
-                <w:szCs w:val="24"/>
-                <w:lang w:val="en-US" w:eastAsia="ru-RU" w:bidi="ar-SA"/>
-              </w:rPr>
-              <w:t>kills</w:t>
+              <w:t>Skills</w:t>
             </w:r>
           </w:p>
         </w:tc>
@@ -2432,18 +2422,7 @@
                 <w:szCs w:val="24"/>
                 <w:lang w:val="en-US"/>
               </w:rPr>
-              <w:t xml:space="preserve"> </w:t>
-            </w:r>
-            <w:bookmarkStart w:id="0" w:name="_GoBack"/>
-            <w:bookmarkEnd w:id="0"/>
-            <w:r>
-              <w:rPr>
-                <w:rFonts w:ascii="Times New Roman" w:hAnsi="Times New Roman"/>
-                <w:sz w:val="18"/>
-                <w:szCs w:val="24"/>
-                <w:lang w:val="en-US"/>
-              </w:rPr>
-              <w:t xml:space="preserve">OpenVMS». </w:t>
+              <w:t xml:space="preserve"> OpenVMS». </w:t>
             </w:r>
           </w:p>
         </w:tc>
@@ -2932,6 +2911,7 @@
             <w:pPr>
               <w:pStyle w:val="5"/>
               <w:numPr>
+                <w:ilvl w:val="0"/>
                 <w:numId w:val="0"/>
               </w:numPr>
               <w:spacing w:after="0" w:line="240" w:lineRule="auto"/>
@@ -3122,6 +3102,71 @@
               </w:rPr>
               <w:t>Oxford school</w:t>
             </w:r>
+            <w:bookmarkStart w:id="0" w:name="_GoBack"/>
+            <w:bookmarkEnd w:id="0"/>
+          </w:p>
+        </w:tc>
+      </w:tr>
+      <w:tr>
+        <w:tblPrEx>
+          <w:tblLayout w:type="fixed"/>
+          <w:tblCellMar>
+            <w:top w:w="0" w:type="dxa"/>
+            <w:left w:w="0" w:type="dxa"/>
+            <w:bottom w:w="0" w:type="dxa"/>
+            <w:right w:w="0" w:type="dxa"/>
+          </w:tblCellMar>
+        </w:tblPrEx>
+        <w:tc>
+          <w:tcPr>
+            <w:tcW w:w="2269" w:type="dxa"/>
+            <w:tcBorders>
+              <w:top w:val="nil"/>
+              <w:left w:val="nil"/>
+              <w:bottom w:val="nil"/>
+              <w:right w:val="nil"/>
+            </w:tcBorders>
+          </w:tcPr>
+          <w:p>
+            <w:pPr>
+              <w:widowControl w:val="0"/>
+              <w:autoSpaceDE w:val="0"/>
+              <w:autoSpaceDN w:val="0"/>
+              <w:adjustRightInd w:val="0"/>
+              <w:spacing w:after="0" w:line="220" w:lineRule="atLeast"/>
+              <w:rPr>
+                <w:rFonts w:ascii="Times New Roman" w:hAnsi="Times New Roman"/>
+                <w:color w:val="707070"/>
+                <w:sz w:val="16"/>
+                <w:szCs w:val="24"/>
+              </w:rPr>
+            </w:pPr>
+          </w:p>
+        </w:tc>
+        <w:tc>
+          <w:tcPr>
+            <w:tcW w:w="7653" w:type="dxa"/>
+            <w:tcBorders>
+              <w:top w:val="nil"/>
+              <w:left w:val="nil"/>
+              <w:bottom w:val="nil"/>
+              <w:right w:val="nil"/>
+            </w:tcBorders>
+          </w:tcPr>
+          <w:p>
+            <w:pPr>
+              <w:widowControl w:val="0"/>
+              <w:autoSpaceDE w:val="0"/>
+              <w:autoSpaceDN w:val="0"/>
+              <w:adjustRightInd w:val="0"/>
+              <w:spacing w:after="0" w:line="260" w:lineRule="atLeast"/>
+              <w:rPr>
+                <w:rFonts w:ascii="Times New Roman" w:hAnsi="Times New Roman"/>
+                <w:sz w:val="18"/>
+                <w:szCs w:val="24"/>
+                <w:lang w:val="en-US"/>
+              </w:rPr>
+            </w:pPr>
           </w:p>
         </w:tc>
       </w:tr>
@@ -3382,6 +3427,12 @@
     <w:tr>
       <w:tblPrEx>
         <w:tblLayout w:type="fixed"/>
+        <w:tblCellMar>
+          <w:top w:w="0" w:type="dxa"/>
+          <w:left w:w="0" w:type="dxa"/>
+          <w:bottom w:w="0" w:type="dxa"/>
+          <w:right w:w="0" w:type="dxa"/>
+        </w:tblCellMar>
       </w:tblPrEx>
       <w:tc>
         <w:tcPr>

</xml_diff>